<commit_message>
agegado de comandos y detalles
</commit_message>
<xml_diff>
--- a/Docu - GIT.docx
+++ b/Docu - GIT.docx
@@ -333,18 +333,8 @@
                                               <w:sz w:val="26"/>
                                               <w:szCs w:val="26"/>
                                             </w:rPr>
-                                            <w:t xml:space="preserve">Windows </w:t>
+                                            <w:t>Windows User</w:t>
                                           </w:r>
-                                          <w:proofErr w:type="spellStart"/>
-                                          <w:r>
-                                            <w:rPr>
-                                              <w:color w:val="ED7D31" w:themeColor="accent2"/>
-                                              <w:sz w:val="26"/>
-                                              <w:szCs w:val="26"/>
-                                            </w:rPr>
-                                            <w:t>User</w:t>
-                                          </w:r>
-                                          <w:proofErr w:type="spellEnd"/>
                                         </w:p>
                                       </w:sdtContent>
                                     </w:sdt>
@@ -646,18 +636,8 @@
                                         <w:sz w:val="26"/>
                                         <w:szCs w:val="26"/>
                                       </w:rPr>
-                                      <w:t xml:space="preserve">Windows </w:t>
+                                      <w:t>Windows User</w:t>
                                     </w:r>
-                                    <w:proofErr w:type="spellStart"/>
-                                    <w:r>
-                                      <w:rPr>
-                                        <w:color w:val="ED7D31" w:themeColor="accent2"/>
-                                        <w:sz w:val="26"/>
-                                        <w:szCs w:val="26"/>
-                                      </w:rPr>
-                                      <w:t>User</w:t>
-                                    </w:r>
-                                    <w:proofErr w:type="spellEnd"/>
                                   </w:p>
                                 </w:sdtContent>
                               </w:sdt>
@@ -7587,15 +7567,15 @@
         <w:pStyle w:val="Ttulo1"/>
         <w:jc w:val="center"/>
       </w:pPr>
-      <w:bookmarkStart w:id="20" w:name="_Toc114235948"/>
-      <w:bookmarkStart w:id="21" w:name="_Hlk114393638"/>
+      <w:bookmarkStart w:id="20" w:name="_Hlk114393638"/>
+      <w:bookmarkStart w:id="21" w:name="_Toc114235948"/>
       <w:r>
         <w:t xml:space="preserve">GIT </w:t>
       </w:r>
       <w:r>
         <w:t>DIFF</w:t>
       </w:r>
-      <w:bookmarkEnd w:id="21"/>
+      <w:bookmarkEnd w:id="20"/>
     </w:p>
     <w:p>
       <w:r>
@@ -7730,8 +7710,13 @@
     </w:p>
     <w:p>
       <w:r>
-        <w:t>Este comando nos permite agregar un ultimo</w:t>
-      </w:r>
+        <w:t xml:space="preserve">Este comando nos permite agregar un </w:t>
+      </w:r>
+      <w:proofErr w:type="spellStart"/>
+      <w:r>
+        <w:t>ultimo</w:t>
+      </w:r>
+      <w:proofErr w:type="spellEnd"/>
       <w:r>
         <w:t xml:space="preserve"> cambio al </w:t>
       </w:r>
@@ -7787,7 +7772,7 @@
       <w:r>
         <w:t xml:space="preserve"> )</w:t>
       </w:r>
-      <w:bookmarkEnd w:id="20"/>
+      <w:bookmarkEnd w:id="21"/>
     </w:p>
     <w:p>
       <w:pPr>
@@ -9092,14 +9077,7 @@
           <w:rFonts w:eastAsia="Times New Roman"/>
           <w:lang w:eastAsia="es-AR"/>
         </w:rPr>
-        <w:t xml:space="preserve">GIT </w:t>
-      </w:r>
-      <w:r>
-        <w:rPr>
-          <w:rFonts w:eastAsia="Times New Roman"/>
-          <w:lang w:eastAsia="es-AR"/>
-        </w:rPr>
-        <w:t>REVERT</w:t>
+        <w:t>GIT REVERT</w:t>
       </w:r>
     </w:p>
     <w:p>
@@ -9663,7 +9641,29 @@
           <w:szCs w:val="23"/>
           <w:lang w:eastAsia="es-AR"/>
         </w:rPr>
-        <w:t xml:space="preserve">. Para volver mas un </w:t>
+        <w:t xml:space="preserve">. Para volver </w:t>
+      </w:r>
+      <w:proofErr w:type="spellStart"/>
+      <w:r>
+        <w:rPr>
+          <w:rFonts w:ascii="Courier New" w:eastAsia="Times New Roman" w:hAnsi="Courier New" w:cs="Courier New"/>
+          <w:color w:val="444444"/>
+          <w:sz w:val="23"/>
+          <w:szCs w:val="23"/>
+          <w:lang w:eastAsia="es-AR"/>
+        </w:rPr>
+        <w:t>mas</w:t>
+      </w:r>
+      <w:proofErr w:type="spellEnd"/>
+      <w:r>
+        <w:rPr>
+          <w:rFonts w:ascii="Courier New" w:eastAsia="Times New Roman" w:hAnsi="Courier New" w:cs="Courier New"/>
+          <w:color w:val="444444"/>
+          <w:sz w:val="23"/>
+          <w:szCs w:val="23"/>
+          <w:lang w:eastAsia="es-AR"/>
+        </w:rPr>
+        <w:t xml:space="preserve"> un </w:t>
       </w:r>
       <w:proofErr w:type="spellStart"/>
       <w:r>
@@ -10873,9 +10873,20 @@
           <w:lang w:eastAsia="es-AR"/>
         </w:rPr>
       </w:pPr>
-    </w:p>
-    <w:p>
-      <w:pPr>
+      <w:r>
+        <w:rPr>
+          <w:lang w:eastAsia="es-AR"/>
+        </w:rPr>
+        <w:t>Para verificar los tags que tenemos guardados en el repo:</w:t>
+      </w:r>
+    </w:p>
+    <w:p>
+      <w:pPr>
+        <w:pStyle w:val="Prrafodelista"/>
+        <w:numPr>
+          <w:ilvl w:val="0"/>
+          <w:numId w:val="20"/>
+        </w:numPr>
         <w:shd w:val="clear" w:color="auto" w:fill="FFFFFF"/>
         <w:tabs>
           <w:tab w:val="left" w:pos="916"/>
@@ -10904,6 +10915,1475 @@
           <w:lang w:eastAsia="es-AR"/>
         </w:rPr>
       </w:pPr>
+      <w:proofErr w:type="spellStart"/>
+      <w:r>
+        <w:rPr>
+          <w:rFonts w:ascii="Courier New" w:eastAsia="Times New Roman" w:hAnsi="Courier New" w:cs="Courier New"/>
+          <w:color w:val="444444"/>
+          <w:sz w:val="23"/>
+          <w:szCs w:val="23"/>
+          <w:lang w:eastAsia="es-AR"/>
+        </w:rPr>
+        <w:t>git</w:t>
+      </w:r>
+      <w:proofErr w:type="spellEnd"/>
+      <w:r>
+        <w:rPr>
+          <w:rFonts w:ascii="Courier New" w:eastAsia="Times New Roman" w:hAnsi="Courier New" w:cs="Courier New"/>
+          <w:color w:val="444444"/>
+          <w:sz w:val="23"/>
+          <w:szCs w:val="23"/>
+          <w:lang w:eastAsia="es-AR"/>
+        </w:rPr>
+        <w:t xml:space="preserve"> </w:t>
+      </w:r>
+      <w:r>
+        <w:rPr>
+          <w:rFonts w:ascii="Courier New" w:eastAsia="Times New Roman" w:hAnsi="Courier New" w:cs="Courier New"/>
+          <w:color w:val="444444"/>
+          <w:sz w:val="23"/>
+          <w:szCs w:val="23"/>
+          <w:lang w:eastAsia="es-AR"/>
+        </w:rPr>
+        <w:t>tag</w:t>
+      </w:r>
+    </w:p>
+    <w:p>
+      <w:pPr>
+        <w:shd w:val="clear" w:color="auto" w:fill="FFFFFF"/>
+        <w:tabs>
+          <w:tab w:val="left" w:pos="916"/>
+          <w:tab w:val="left" w:pos="1832"/>
+          <w:tab w:val="left" w:pos="2748"/>
+          <w:tab w:val="left" w:pos="3664"/>
+          <w:tab w:val="left" w:pos="4580"/>
+          <w:tab w:val="left" w:pos="5496"/>
+          <w:tab w:val="left" w:pos="6412"/>
+          <w:tab w:val="left" w:pos="7328"/>
+          <w:tab w:val="left" w:pos="8244"/>
+          <w:tab w:val="left" w:pos="9160"/>
+          <w:tab w:val="left" w:pos="10076"/>
+          <w:tab w:val="left" w:pos="10992"/>
+          <w:tab w:val="left" w:pos="11908"/>
+          <w:tab w:val="left" w:pos="12824"/>
+          <w:tab w:val="left" w:pos="13740"/>
+          <w:tab w:val="left" w:pos="14656"/>
+        </w:tabs>
+        <w:spacing w:after="0" w:line="240" w:lineRule="auto"/>
+        <w:rPr>
+          <w:rFonts w:ascii="Courier New" w:eastAsia="Times New Roman" w:hAnsi="Courier New" w:cs="Courier New"/>
+          <w:color w:val="444444"/>
+          <w:sz w:val="23"/>
+          <w:szCs w:val="23"/>
+          <w:lang w:eastAsia="es-AR"/>
+        </w:rPr>
+      </w:pPr>
+      <w:r>
+        <w:rPr>
+          <w:rFonts w:ascii="Courier New" w:eastAsia="Times New Roman" w:hAnsi="Courier New" w:cs="Courier New"/>
+          <w:color w:val="444444"/>
+          <w:sz w:val="23"/>
+          <w:szCs w:val="23"/>
+          <w:lang w:eastAsia="es-AR"/>
+        </w:rPr>
+        <w:t>Para registrar un tag anotado con mensaje:</w:t>
+      </w:r>
+    </w:p>
+    <w:p>
+      <w:pPr>
+        <w:pStyle w:val="Prrafodelista"/>
+        <w:numPr>
+          <w:ilvl w:val="0"/>
+          <w:numId w:val="20"/>
+        </w:numPr>
+        <w:shd w:val="clear" w:color="auto" w:fill="FFFFFF"/>
+        <w:tabs>
+          <w:tab w:val="left" w:pos="916"/>
+          <w:tab w:val="left" w:pos="1832"/>
+          <w:tab w:val="left" w:pos="2748"/>
+          <w:tab w:val="left" w:pos="3664"/>
+          <w:tab w:val="left" w:pos="4580"/>
+          <w:tab w:val="left" w:pos="5496"/>
+          <w:tab w:val="left" w:pos="6412"/>
+          <w:tab w:val="left" w:pos="7328"/>
+          <w:tab w:val="left" w:pos="8244"/>
+          <w:tab w:val="left" w:pos="9160"/>
+          <w:tab w:val="left" w:pos="10076"/>
+          <w:tab w:val="left" w:pos="10992"/>
+          <w:tab w:val="left" w:pos="11908"/>
+          <w:tab w:val="left" w:pos="12824"/>
+          <w:tab w:val="left" w:pos="13740"/>
+          <w:tab w:val="left" w:pos="14656"/>
+        </w:tabs>
+        <w:spacing w:after="0" w:line="240" w:lineRule="auto"/>
+        <w:rPr>
+          <w:rFonts w:ascii="Courier New" w:eastAsia="Times New Roman" w:hAnsi="Courier New" w:cs="Courier New"/>
+          <w:color w:val="444444"/>
+          <w:sz w:val="23"/>
+          <w:szCs w:val="23"/>
+          <w:lang w:eastAsia="es-AR"/>
+        </w:rPr>
+      </w:pPr>
+      <w:proofErr w:type="spellStart"/>
+      <w:r>
+        <w:rPr>
+          <w:rFonts w:ascii="Courier New" w:eastAsia="Times New Roman" w:hAnsi="Courier New" w:cs="Courier New"/>
+          <w:color w:val="444444"/>
+          <w:sz w:val="23"/>
+          <w:szCs w:val="23"/>
+          <w:lang w:eastAsia="es-AR"/>
+        </w:rPr>
+        <w:t>git</w:t>
+      </w:r>
+      <w:proofErr w:type="spellEnd"/>
+      <w:r>
+        <w:rPr>
+          <w:rFonts w:ascii="Courier New" w:eastAsia="Times New Roman" w:hAnsi="Courier New" w:cs="Courier New"/>
+          <w:color w:val="444444"/>
+          <w:sz w:val="23"/>
+          <w:szCs w:val="23"/>
+          <w:lang w:eastAsia="es-AR"/>
+        </w:rPr>
+        <w:t xml:space="preserve"> tag -a v1.</w:t>
+      </w:r>
+      <w:r>
+        <w:rPr>
+          <w:rFonts w:ascii="Courier New" w:eastAsia="Times New Roman" w:hAnsi="Courier New" w:cs="Courier New"/>
+          <w:color w:val="444444"/>
+          <w:sz w:val="23"/>
+          <w:szCs w:val="23"/>
+          <w:lang w:eastAsia="es-AR"/>
+        </w:rPr>
+        <w:t>1</w:t>
+      </w:r>
+      <w:r>
+        <w:rPr>
+          <w:rFonts w:ascii="Courier New" w:eastAsia="Times New Roman" w:hAnsi="Courier New" w:cs="Courier New"/>
+          <w:color w:val="444444"/>
+          <w:sz w:val="23"/>
+          <w:szCs w:val="23"/>
+          <w:lang w:eastAsia="es-AR"/>
+        </w:rPr>
+        <w:t>.</w:t>
+      </w:r>
+      <w:r>
+        <w:rPr>
+          <w:rFonts w:ascii="Courier New" w:eastAsia="Times New Roman" w:hAnsi="Courier New" w:cs="Courier New"/>
+          <w:color w:val="444444"/>
+          <w:sz w:val="23"/>
+          <w:szCs w:val="23"/>
+          <w:lang w:eastAsia="es-AR"/>
+        </w:rPr>
+        <w:t>1</w:t>
+      </w:r>
+      <w:r>
+        <w:rPr>
+          <w:rFonts w:ascii="Courier New" w:eastAsia="Times New Roman" w:hAnsi="Courier New" w:cs="Courier New"/>
+          <w:color w:val="444444"/>
+          <w:sz w:val="23"/>
+          <w:szCs w:val="23"/>
+          <w:lang w:eastAsia="es-AR"/>
+        </w:rPr>
+        <w:t xml:space="preserve"> -m “Fin Sprint 3”</w:t>
+      </w:r>
+    </w:p>
+    <w:p>
+      <w:pPr>
+        <w:shd w:val="clear" w:color="auto" w:fill="FFFFFF"/>
+        <w:tabs>
+          <w:tab w:val="left" w:pos="916"/>
+          <w:tab w:val="left" w:pos="1832"/>
+          <w:tab w:val="left" w:pos="2748"/>
+          <w:tab w:val="left" w:pos="3664"/>
+          <w:tab w:val="left" w:pos="4580"/>
+          <w:tab w:val="left" w:pos="5496"/>
+          <w:tab w:val="left" w:pos="6412"/>
+          <w:tab w:val="left" w:pos="7328"/>
+          <w:tab w:val="left" w:pos="8244"/>
+          <w:tab w:val="left" w:pos="9160"/>
+          <w:tab w:val="left" w:pos="10076"/>
+          <w:tab w:val="left" w:pos="10992"/>
+          <w:tab w:val="left" w:pos="11908"/>
+          <w:tab w:val="left" w:pos="12824"/>
+          <w:tab w:val="left" w:pos="13740"/>
+          <w:tab w:val="left" w:pos="14656"/>
+        </w:tabs>
+        <w:spacing w:after="0" w:line="240" w:lineRule="auto"/>
+        <w:rPr>
+          <w:rFonts w:ascii="Courier New" w:eastAsia="Times New Roman" w:hAnsi="Courier New" w:cs="Courier New"/>
+          <w:color w:val="444444"/>
+          <w:sz w:val="23"/>
+          <w:szCs w:val="23"/>
+          <w:lang w:eastAsia="es-AR"/>
+        </w:rPr>
+      </w:pPr>
+      <w:r>
+        <w:rPr>
+          <w:rFonts w:ascii="Courier New" w:eastAsia="Times New Roman" w:hAnsi="Courier New" w:cs="Courier New"/>
+          <w:color w:val="444444"/>
+          <w:sz w:val="23"/>
+          <w:szCs w:val="23"/>
+          <w:lang w:eastAsia="es-AR"/>
+        </w:rPr>
+        <w:t>Para confirmarlo y tenerlo en el repo:</w:t>
+      </w:r>
+    </w:p>
+    <w:p>
+      <w:pPr>
+        <w:pStyle w:val="Prrafodelista"/>
+        <w:numPr>
+          <w:ilvl w:val="0"/>
+          <w:numId w:val="20"/>
+        </w:numPr>
+        <w:shd w:val="clear" w:color="auto" w:fill="FFFFFF"/>
+        <w:tabs>
+          <w:tab w:val="left" w:pos="916"/>
+          <w:tab w:val="left" w:pos="1832"/>
+          <w:tab w:val="left" w:pos="2748"/>
+          <w:tab w:val="left" w:pos="3664"/>
+          <w:tab w:val="left" w:pos="4580"/>
+          <w:tab w:val="left" w:pos="5496"/>
+          <w:tab w:val="left" w:pos="6412"/>
+          <w:tab w:val="left" w:pos="7328"/>
+          <w:tab w:val="left" w:pos="8244"/>
+          <w:tab w:val="left" w:pos="9160"/>
+          <w:tab w:val="left" w:pos="10076"/>
+          <w:tab w:val="left" w:pos="10992"/>
+          <w:tab w:val="left" w:pos="11908"/>
+          <w:tab w:val="left" w:pos="12824"/>
+          <w:tab w:val="left" w:pos="13740"/>
+          <w:tab w:val="left" w:pos="14656"/>
+        </w:tabs>
+        <w:spacing w:after="0" w:line="240" w:lineRule="auto"/>
+        <w:rPr>
+          <w:rFonts w:ascii="Courier New" w:eastAsia="Times New Roman" w:hAnsi="Courier New" w:cs="Courier New"/>
+          <w:color w:val="444444"/>
+          <w:sz w:val="23"/>
+          <w:szCs w:val="23"/>
+          <w:lang w:eastAsia="es-AR"/>
+        </w:rPr>
+      </w:pPr>
+      <w:proofErr w:type="spellStart"/>
+      <w:r>
+        <w:rPr>
+          <w:rFonts w:ascii="Courier New" w:eastAsia="Times New Roman" w:hAnsi="Courier New" w:cs="Courier New"/>
+          <w:color w:val="444444"/>
+          <w:sz w:val="23"/>
+          <w:szCs w:val="23"/>
+          <w:lang w:eastAsia="es-AR"/>
+        </w:rPr>
+        <w:t>git</w:t>
+      </w:r>
+      <w:proofErr w:type="spellEnd"/>
+      <w:r>
+        <w:rPr>
+          <w:rFonts w:ascii="Courier New" w:eastAsia="Times New Roman" w:hAnsi="Courier New" w:cs="Courier New"/>
+          <w:color w:val="444444"/>
+          <w:sz w:val="23"/>
+          <w:szCs w:val="23"/>
+          <w:lang w:eastAsia="es-AR"/>
+        </w:rPr>
+        <w:t xml:space="preserve"> </w:t>
+      </w:r>
+      <w:proofErr w:type="spellStart"/>
+      <w:r>
+        <w:rPr>
+          <w:rFonts w:ascii="Courier New" w:eastAsia="Times New Roman" w:hAnsi="Courier New" w:cs="Courier New"/>
+          <w:color w:val="444444"/>
+          <w:sz w:val="23"/>
+          <w:szCs w:val="23"/>
+          <w:lang w:eastAsia="es-AR"/>
+        </w:rPr>
+        <w:t>push</w:t>
+      </w:r>
+      <w:proofErr w:type="spellEnd"/>
+      <w:r>
+        <w:rPr>
+          <w:rFonts w:ascii="Courier New" w:eastAsia="Times New Roman" w:hAnsi="Courier New" w:cs="Courier New"/>
+          <w:color w:val="444444"/>
+          <w:sz w:val="23"/>
+          <w:szCs w:val="23"/>
+          <w:lang w:eastAsia="es-AR"/>
+        </w:rPr>
+        <w:t xml:space="preserve"> </w:t>
+      </w:r>
+      <w:r>
+        <w:rPr>
+          <w:rFonts w:ascii="Courier New" w:eastAsia="Times New Roman" w:hAnsi="Courier New" w:cs="Courier New"/>
+          <w:color w:val="444444"/>
+          <w:sz w:val="23"/>
+          <w:szCs w:val="23"/>
+          <w:lang w:eastAsia="es-AR"/>
+        </w:rPr>
+        <w:t>–</w:t>
+      </w:r>
+      <w:r>
+        <w:rPr>
+          <w:rFonts w:ascii="Courier New" w:eastAsia="Times New Roman" w:hAnsi="Courier New" w:cs="Courier New"/>
+          <w:color w:val="444444"/>
+          <w:sz w:val="23"/>
+          <w:szCs w:val="23"/>
+          <w:lang w:eastAsia="es-AR"/>
+        </w:rPr>
+        <w:t>tags</w:t>
+      </w:r>
+    </w:p>
+    <w:p>
+      <w:pPr>
+        <w:pStyle w:val="Prrafodelista"/>
+        <w:numPr>
+          <w:ilvl w:val="0"/>
+          <w:numId w:val="20"/>
+        </w:numPr>
+        <w:shd w:val="clear" w:color="auto" w:fill="FFFFFF"/>
+        <w:tabs>
+          <w:tab w:val="left" w:pos="916"/>
+          <w:tab w:val="left" w:pos="1832"/>
+          <w:tab w:val="left" w:pos="2748"/>
+          <w:tab w:val="left" w:pos="3664"/>
+          <w:tab w:val="left" w:pos="4580"/>
+          <w:tab w:val="left" w:pos="5496"/>
+          <w:tab w:val="left" w:pos="6412"/>
+          <w:tab w:val="left" w:pos="7328"/>
+          <w:tab w:val="left" w:pos="8244"/>
+          <w:tab w:val="left" w:pos="9160"/>
+          <w:tab w:val="left" w:pos="10076"/>
+          <w:tab w:val="left" w:pos="10992"/>
+          <w:tab w:val="left" w:pos="11908"/>
+          <w:tab w:val="left" w:pos="12824"/>
+          <w:tab w:val="left" w:pos="13740"/>
+          <w:tab w:val="left" w:pos="14656"/>
+        </w:tabs>
+        <w:spacing w:after="0" w:line="240" w:lineRule="auto"/>
+        <w:rPr>
+          <w:rFonts w:ascii="Courier New" w:eastAsia="Times New Roman" w:hAnsi="Courier New" w:cs="Courier New"/>
+          <w:color w:val="444444"/>
+          <w:sz w:val="23"/>
+          <w:szCs w:val="23"/>
+          <w:lang w:eastAsia="es-AR"/>
+        </w:rPr>
+      </w:pPr>
+      <w:proofErr w:type="spellStart"/>
+      <w:r>
+        <w:rPr>
+          <w:rFonts w:ascii="Courier New" w:eastAsia="Times New Roman" w:hAnsi="Courier New" w:cs="Courier New"/>
+          <w:color w:val="444444"/>
+          <w:sz w:val="23"/>
+          <w:szCs w:val="23"/>
+          <w:lang w:eastAsia="es-AR"/>
+        </w:rPr>
+        <w:t>git</w:t>
+      </w:r>
+      <w:proofErr w:type="spellEnd"/>
+      <w:r>
+        <w:rPr>
+          <w:rFonts w:ascii="Courier New" w:eastAsia="Times New Roman" w:hAnsi="Courier New" w:cs="Courier New"/>
+          <w:color w:val="444444"/>
+          <w:sz w:val="23"/>
+          <w:szCs w:val="23"/>
+          <w:lang w:eastAsia="es-AR"/>
+        </w:rPr>
+        <w:t xml:space="preserve"> remote -v</w:t>
+      </w:r>
+    </w:p>
+    <w:p>
+      <w:pPr>
+        <w:shd w:val="clear" w:color="auto" w:fill="FFFFFF"/>
+        <w:tabs>
+          <w:tab w:val="left" w:pos="916"/>
+          <w:tab w:val="left" w:pos="1832"/>
+          <w:tab w:val="left" w:pos="2748"/>
+          <w:tab w:val="left" w:pos="3664"/>
+          <w:tab w:val="left" w:pos="4580"/>
+          <w:tab w:val="left" w:pos="5496"/>
+          <w:tab w:val="left" w:pos="6412"/>
+          <w:tab w:val="left" w:pos="7328"/>
+          <w:tab w:val="left" w:pos="8244"/>
+          <w:tab w:val="left" w:pos="9160"/>
+          <w:tab w:val="left" w:pos="10076"/>
+          <w:tab w:val="left" w:pos="10992"/>
+          <w:tab w:val="left" w:pos="11908"/>
+          <w:tab w:val="left" w:pos="12824"/>
+          <w:tab w:val="left" w:pos="13740"/>
+          <w:tab w:val="left" w:pos="14656"/>
+        </w:tabs>
+        <w:spacing w:after="0" w:line="240" w:lineRule="auto"/>
+        <w:rPr>
+          <w:rFonts w:ascii="Courier New" w:eastAsia="Times New Roman" w:hAnsi="Courier New" w:cs="Courier New"/>
+          <w:color w:val="444444"/>
+          <w:sz w:val="23"/>
+          <w:szCs w:val="23"/>
+          <w:lang w:eastAsia="es-AR"/>
+        </w:rPr>
+      </w:pPr>
+    </w:p>
+    <w:p>
+      <w:pPr>
+        <w:shd w:val="clear" w:color="auto" w:fill="FFFFFF"/>
+        <w:tabs>
+          <w:tab w:val="left" w:pos="916"/>
+          <w:tab w:val="left" w:pos="1832"/>
+          <w:tab w:val="left" w:pos="2748"/>
+          <w:tab w:val="left" w:pos="3664"/>
+          <w:tab w:val="left" w:pos="4580"/>
+          <w:tab w:val="left" w:pos="5496"/>
+          <w:tab w:val="left" w:pos="6412"/>
+          <w:tab w:val="left" w:pos="7328"/>
+          <w:tab w:val="left" w:pos="8244"/>
+          <w:tab w:val="left" w:pos="9160"/>
+          <w:tab w:val="left" w:pos="10076"/>
+          <w:tab w:val="left" w:pos="10992"/>
+          <w:tab w:val="left" w:pos="11908"/>
+          <w:tab w:val="left" w:pos="12824"/>
+          <w:tab w:val="left" w:pos="13740"/>
+          <w:tab w:val="left" w:pos="14656"/>
+        </w:tabs>
+        <w:spacing w:after="0" w:line="240" w:lineRule="auto"/>
+        <w:rPr>
+          <w:rFonts w:ascii="Courier New" w:eastAsia="Times New Roman" w:hAnsi="Courier New" w:cs="Courier New"/>
+          <w:color w:val="444444"/>
+          <w:sz w:val="23"/>
+          <w:szCs w:val="23"/>
+          <w:lang w:eastAsia="es-AR"/>
+        </w:rPr>
+      </w:pPr>
+      <w:r>
+        <w:rPr>
+          <w:rFonts w:ascii="Courier New" w:eastAsia="Times New Roman" w:hAnsi="Courier New" w:cs="Courier New"/>
+          <w:color w:val="444444"/>
+          <w:sz w:val="23"/>
+          <w:szCs w:val="23"/>
+          <w:lang w:eastAsia="es-AR"/>
+        </w:rPr>
+        <w:t xml:space="preserve">Ir al </w:t>
+      </w:r>
+      <w:proofErr w:type="gramStart"/>
+      <w:r>
+        <w:rPr>
+          <w:rFonts w:ascii="Courier New" w:eastAsia="Times New Roman" w:hAnsi="Courier New" w:cs="Courier New"/>
+          <w:color w:val="444444"/>
+          <w:sz w:val="23"/>
+          <w:szCs w:val="23"/>
+          <w:lang w:eastAsia="es-AR"/>
+        </w:rPr>
+        <w:t>link</w:t>
+      </w:r>
+      <w:proofErr w:type="gramEnd"/>
+      <w:r>
+        <w:rPr>
+          <w:rFonts w:ascii="Courier New" w:eastAsia="Times New Roman" w:hAnsi="Courier New" w:cs="Courier New"/>
+          <w:color w:val="444444"/>
+          <w:sz w:val="23"/>
+          <w:szCs w:val="23"/>
+          <w:lang w:eastAsia="es-AR"/>
+        </w:rPr>
+        <w:t xml:space="preserve"> de </w:t>
+      </w:r>
+      <w:proofErr w:type="spellStart"/>
+      <w:r>
+        <w:rPr>
+          <w:rFonts w:ascii="Courier New" w:eastAsia="Times New Roman" w:hAnsi="Courier New" w:cs="Courier New"/>
+          <w:color w:val="444444"/>
+          <w:sz w:val="23"/>
+          <w:szCs w:val="23"/>
+          <w:lang w:eastAsia="es-AR"/>
+        </w:rPr>
+        <w:t>releases</w:t>
+      </w:r>
+      <w:proofErr w:type="spellEnd"/>
+      <w:r>
+        <w:rPr>
+          <w:rFonts w:ascii="Courier New" w:eastAsia="Times New Roman" w:hAnsi="Courier New" w:cs="Courier New"/>
+          <w:color w:val="444444"/>
+          <w:sz w:val="23"/>
+          <w:szCs w:val="23"/>
+          <w:lang w:eastAsia="es-AR"/>
+        </w:rPr>
+        <w:t>:</w:t>
+      </w:r>
+    </w:p>
+    <w:p>
+      <w:pPr>
+        <w:shd w:val="clear" w:color="auto" w:fill="FFFFFF"/>
+        <w:tabs>
+          <w:tab w:val="left" w:pos="916"/>
+          <w:tab w:val="left" w:pos="1832"/>
+          <w:tab w:val="left" w:pos="2748"/>
+          <w:tab w:val="left" w:pos="3664"/>
+          <w:tab w:val="left" w:pos="4580"/>
+          <w:tab w:val="left" w:pos="5496"/>
+          <w:tab w:val="left" w:pos="6412"/>
+          <w:tab w:val="left" w:pos="7328"/>
+          <w:tab w:val="left" w:pos="8244"/>
+          <w:tab w:val="left" w:pos="9160"/>
+          <w:tab w:val="left" w:pos="10076"/>
+          <w:tab w:val="left" w:pos="10992"/>
+          <w:tab w:val="left" w:pos="11908"/>
+          <w:tab w:val="left" w:pos="12824"/>
+          <w:tab w:val="left" w:pos="13740"/>
+          <w:tab w:val="left" w:pos="14656"/>
+        </w:tabs>
+        <w:spacing w:after="0" w:line="240" w:lineRule="auto"/>
+        <w:rPr>
+          <w:rFonts w:ascii="Courier New" w:eastAsia="Times New Roman" w:hAnsi="Courier New" w:cs="Courier New"/>
+          <w:color w:val="444444"/>
+          <w:sz w:val="23"/>
+          <w:szCs w:val="23"/>
+          <w:lang w:eastAsia="es-AR"/>
+        </w:rPr>
+      </w:pPr>
+      <w:r>
+        <w:rPr>
+          <w:rFonts w:ascii="Courier New" w:eastAsia="Times New Roman" w:hAnsi="Courier New" w:cs="Courier New"/>
+          <w:noProof/>
+          <w:color w:val="444444"/>
+          <w:sz w:val="23"/>
+          <w:szCs w:val="23"/>
+          <w:lang w:eastAsia="es-AR"/>
+        </w:rPr>
+        <w:drawing>
+          <wp:inline distT="0" distB="0" distL="0" distR="0" wp14:anchorId="71B727A3" wp14:editId="79D35CD9">
+            <wp:extent cx="6030595" cy="2468880"/>
+            <wp:effectExtent l="0" t="0" r="8255" b="7620"/>
+            <wp:docPr id="6" name="Imagen 6" descr="Interfaz de usuario gráfica, Texto, Aplicación, Correo electrónico&#10;&#10;Descripción generada automáticamente"/>
+            <wp:cNvGraphicFramePr>
+              <a:graphicFrameLocks xmlns:a="http://schemas.openxmlformats.org/drawingml/2006/main" noChangeAspect="1"/>
+            </wp:cNvGraphicFramePr>
+            <a:graphic xmlns:a="http://schemas.openxmlformats.org/drawingml/2006/main">
+              <a:graphicData uri="http://schemas.openxmlformats.org/drawingml/2006/picture">
+                <pic:pic xmlns:pic="http://schemas.openxmlformats.org/drawingml/2006/picture">
+                  <pic:nvPicPr>
+                    <pic:cNvPr id="6" name="Imagen 6" descr="Interfaz de usuario gráfica, Texto, Aplicación, Correo electrónico&#10;&#10;Descripción generada automáticamente"/>
+                    <pic:cNvPicPr/>
+                  </pic:nvPicPr>
+                  <pic:blipFill>
+                    <a:blip r:embed="rId30"/>
+                    <a:stretch>
+                      <a:fillRect/>
+                    </a:stretch>
+                  </pic:blipFill>
+                  <pic:spPr>
+                    <a:xfrm>
+                      <a:off x="0" y="0"/>
+                      <a:ext cx="6030595" cy="2468880"/>
+                    </a:xfrm>
+                    <a:prstGeom prst="rect">
+                      <a:avLst/>
+                    </a:prstGeom>
+                  </pic:spPr>
+                </pic:pic>
+              </a:graphicData>
+            </a:graphic>
+          </wp:inline>
+        </w:drawing>
+      </w:r>
+    </w:p>
+    <w:p>
+      <w:pPr>
+        <w:shd w:val="clear" w:color="auto" w:fill="FFFFFF"/>
+        <w:tabs>
+          <w:tab w:val="left" w:pos="916"/>
+          <w:tab w:val="left" w:pos="1832"/>
+          <w:tab w:val="left" w:pos="2748"/>
+          <w:tab w:val="left" w:pos="3664"/>
+          <w:tab w:val="left" w:pos="4580"/>
+          <w:tab w:val="left" w:pos="5496"/>
+          <w:tab w:val="left" w:pos="6412"/>
+          <w:tab w:val="left" w:pos="7328"/>
+          <w:tab w:val="left" w:pos="8244"/>
+          <w:tab w:val="left" w:pos="9160"/>
+          <w:tab w:val="left" w:pos="10076"/>
+          <w:tab w:val="left" w:pos="10992"/>
+          <w:tab w:val="left" w:pos="11908"/>
+          <w:tab w:val="left" w:pos="12824"/>
+          <w:tab w:val="left" w:pos="13740"/>
+          <w:tab w:val="left" w:pos="14656"/>
+        </w:tabs>
+        <w:spacing w:after="0" w:line="240" w:lineRule="auto"/>
+        <w:rPr>
+          <w:rFonts w:ascii="Courier New" w:eastAsia="Times New Roman" w:hAnsi="Courier New" w:cs="Courier New"/>
+          <w:color w:val="444444"/>
+          <w:sz w:val="23"/>
+          <w:szCs w:val="23"/>
+          <w:lang w:eastAsia="es-AR"/>
+        </w:rPr>
+      </w:pPr>
+      <w:r>
+        <w:rPr>
+          <w:rFonts w:ascii="Courier New" w:eastAsia="Times New Roman" w:hAnsi="Courier New" w:cs="Courier New"/>
+          <w:color w:val="444444"/>
+          <w:sz w:val="23"/>
+          <w:szCs w:val="23"/>
+          <w:lang w:eastAsia="es-AR"/>
+        </w:rPr>
+        <w:t xml:space="preserve">Hacer clic en “créate </w:t>
+      </w:r>
+      <w:proofErr w:type="spellStart"/>
+      <w:r>
+        <w:rPr>
+          <w:rFonts w:ascii="Courier New" w:eastAsia="Times New Roman" w:hAnsi="Courier New" w:cs="Courier New"/>
+          <w:color w:val="444444"/>
+          <w:sz w:val="23"/>
+          <w:szCs w:val="23"/>
+          <w:lang w:eastAsia="es-AR"/>
+        </w:rPr>
+        <w:t>anew</w:t>
+      </w:r>
+      <w:proofErr w:type="spellEnd"/>
+      <w:r>
+        <w:rPr>
+          <w:rFonts w:ascii="Courier New" w:eastAsia="Times New Roman" w:hAnsi="Courier New" w:cs="Courier New"/>
+          <w:color w:val="444444"/>
+          <w:sz w:val="23"/>
+          <w:szCs w:val="23"/>
+          <w:lang w:eastAsia="es-AR"/>
+        </w:rPr>
+        <w:t xml:space="preserve"> </w:t>
+      </w:r>
+      <w:proofErr w:type="spellStart"/>
+      <w:r>
+        <w:rPr>
+          <w:rFonts w:ascii="Courier New" w:eastAsia="Times New Roman" w:hAnsi="Courier New" w:cs="Courier New"/>
+          <w:color w:val="444444"/>
+          <w:sz w:val="23"/>
+          <w:szCs w:val="23"/>
+          <w:lang w:eastAsia="es-AR"/>
+        </w:rPr>
+        <w:t>release</w:t>
+      </w:r>
+      <w:proofErr w:type="spellEnd"/>
+      <w:r>
+        <w:rPr>
+          <w:rFonts w:ascii="Courier New" w:eastAsia="Times New Roman" w:hAnsi="Courier New" w:cs="Courier New"/>
+          <w:color w:val="444444"/>
+          <w:sz w:val="23"/>
+          <w:szCs w:val="23"/>
+          <w:lang w:eastAsia="es-AR"/>
+        </w:rPr>
+        <w:t xml:space="preserve">”, esto nos permite crear la versión de tag en modo </w:t>
+      </w:r>
+      <w:proofErr w:type="spellStart"/>
+      <w:r>
+        <w:rPr>
+          <w:rFonts w:ascii="Courier New" w:eastAsia="Times New Roman" w:hAnsi="Courier New" w:cs="Courier New"/>
+          <w:color w:val="444444"/>
+          <w:sz w:val="23"/>
+          <w:szCs w:val="23"/>
+          <w:lang w:eastAsia="es-AR"/>
+        </w:rPr>
+        <w:t>release</w:t>
+      </w:r>
+      <w:proofErr w:type="spellEnd"/>
+    </w:p>
+    <w:p>
+      <w:pPr>
+        <w:shd w:val="clear" w:color="auto" w:fill="FFFFFF"/>
+        <w:tabs>
+          <w:tab w:val="left" w:pos="916"/>
+          <w:tab w:val="left" w:pos="1832"/>
+          <w:tab w:val="left" w:pos="2748"/>
+          <w:tab w:val="left" w:pos="3664"/>
+          <w:tab w:val="left" w:pos="4580"/>
+          <w:tab w:val="left" w:pos="5496"/>
+          <w:tab w:val="left" w:pos="6412"/>
+          <w:tab w:val="left" w:pos="7328"/>
+          <w:tab w:val="left" w:pos="8244"/>
+          <w:tab w:val="left" w:pos="9160"/>
+          <w:tab w:val="left" w:pos="10076"/>
+          <w:tab w:val="left" w:pos="10992"/>
+          <w:tab w:val="left" w:pos="11908"/>
+          <w:tab w:val="left" w:pos="12824"/>
+          <w:tab w:val="left" w:pos="13740"/>
+          <w:tab w:val="left" w:pos="14656"/>
+        </w:tabs>
+        <w:spacing w:after="0" w:line="240" w:lineRule="auto"/>
+        <w:rPr>
+          <w:rFonts w:ascii="Courier New" w:eastAsia="Times New Roman" w:hAnsi="Courier New" w:cs="Courier New"/>
+          <w:color w:val="444444"/>
+          <w:sz w:val="23"/>
+          <w:szCs w:val="23"/>
+          <w:lang w:eastAsia="es-AR"/>
+        </w:rPr>
+      </w:pPr>
+      <w:r>
+        <w:rPr>
+          <w:rFonts w:ascii="Courier New" w:eastAsia="Times New Roman" w:hAnsi="Courier New" w:cs="Courier New"/>
+          <w:noProof/>
+          <w:color w:val="444444"/>
+          <w:sz w:val="23"/>
+          <w:szCs w:val="23"/>
+          <w:lang w:eastAsia="es-AR"/>
+        </w:rPr>
+        <w:drawing>
+          <wp:inline distT="0" distB="0" distL="0" distR="0" wp14:anchorId="41AD8BD9" wp14:editId="70ABD2D5">
+            <wp:extent cx="6030595" cy="2040890"/>
+            <wp:effectExtent l="0" t="0" r="8255" b="0"/>
+            <wp:docPr id="7" name="Imagen 7" descr="Interfaz de usuario gráfica, Texto, Aplicación&#10;&#10;Descripción generada automáticamente"/>
+            <wp:cNvGraphicFramePr>
+              <a:graphicFrameLocks xmlns:a="http://schemas.openxmlformats.org/drawingml/2006/main" noChangeAspect="1"/>
+            </wp:cNvGraphicFramePr>
+            <a:graphic xmlns:a="http://schemas.openxmlformats.org/drawingml/2006/main">
+              <a:graphicData uri="http://schemas.openxmlformats.org/drawingml/2006/picture">
+                <pic:pic xmlns:pic="http://schemas.openxmlformats.org/drawingml/2006/picture">
+                  <pic:nvPicPr>
+                    <pic:cNvPr id="7" name="Imagen 7" descr="Interfaz de usuario gráfica, Texto, Aplicación&#10;&#10;Descripción generada automáticamente"/>
+                    <pic:cNvPicPr/>
+                  </pic:nvPicPr>
+                  <pic:blipFill>
+                    <a:blip r:embed="rId31"/>
+                    <a:stretch>
+                      <a:fillRect/>
+                    </a:stretch>
+                  </pic:blipFill>
+                  <pic:spPr>
+                    <a:xfrm>
+                      <a:off x="0" y="0"/>
+                      <a:ext cx="6030595" cy="2040890"/>
+                    </a:xfrm>
+                    <a:prstGeom prst="rect">
+                      <a:avLst/>
+                    </a:prstGeom>
+                  </pic:spPr>
+                </pic:pic>
+              </a:graphicData>
+            </a:graphic>
+          </wp:inline>
+        </w:drawing>
+      </w:r>
+    </w:p>
+    <w:p>
+      <w:pPr>
+        <w:shd w:val="clear" w:color="auto" w:fill="FFFFFF"/>
+        <w:tabs>
+          <w:tab w:val="left" w:pos="916"/>
+          <w:tab w:val="left" w:pos="1832"/>
+          <w:tab w:val="left" w:pos="2748"/>
+          <w:tab w:val="left" w:pos="3664"/>
+          <w:tab w:val="left" w:pos="4580"/>
+          <w:tab w:val="left" w:pos="5496"/>
+          <w:tab w:val="left" w:pos="6412"/>
+          <w:tab w:val="left" w:pos="7328"/>
+          <w:tab w:val="left" w:pos="8244"/>
+          <w:tab w:val="left" w:pos="9160"/>
+          <w:tab w:val="left" w:pos="10076"/>
+          <w:tab w:val="left" w:pos="10992"/>
+          <w:tab w:val="left" w:pos="11908"/>
+          <w:tab w:val="left" w:pos="12824"/>
+          <w:tab w:val="left" w:pos="13740"/>
+          <w:tab w:val="left" w:pos="14656"/>
+        </w:tabs>
+        <w:spacing w:after="0" w:line="240" w:lineRule="auto"/>
+        <w:rPr>
+          <w:rFonts w:ascii="Courier New" w:eastAsia="Times New Roman" w:hAnsi="Courier New" w:cs="Courier New"/>
+          <w:color w:val="444444"/>
+          <w:sz w:val="23"/>
+          <w:szCs w:val="23"/>
+          <w:lang w:eastAsia="es-AR"/>
+        </w:rPr>
+      </w:pPr>
+    </w:p>
+    <w:p>
+      <w:pPr>
+        <w:shd w:val="clear" w:color="auto" w:fill="FFFFFF"/>
+        <w:tabs>
+          <w:tab w:val="left" w:pos="916"/>
+          <w:tab w:val="left" w:pos="1832"/>
+          <w:tab w:val="left" w:pos="2748"/>
+          <w:tab w:val="left" w:pos="3664"/>
+          <w:tab w:val="left" w:pos="4580"/>
+          <w:tab w:val="left" w:pos="5496"/>
+          <w:tab w:val="left" w:pos="6412"/>
+          <w:tab w:val="left" w:pos="7328"/>
+          <w:tab w:val="left" w:pos="8244"/>
+          <w:tab w:val="left" w:pos="9160"/>
+          <w:tab w:val="left" w:pos="10076"/>
+          <w:tab w:val="left" w:pos="10992"/>
+          <w:tab w:val="left" w:pos="11908"/>
+          <w:tab w:val="left" w:pos="12824"/>
+          <w:tab w:val="left" w:pos="13740"/>
+          <w:tab w:val="left" w:pos="14656"/>
+        </w:tabs>
+        <w:spacing w:after="0" w:line="240" w:lineRule="auto"/>
+        <w:rPr>
+          <w:rFonts w:ascii="Courier New" w:eastAsia="Times New Roman" w:hAnsi="Courier New" w:cs="Courier New"/>
+          <w:color w:val="444444"/>
+          <w:sz w:val="23"/>
+          <w:szCs w:val="23"/>
+          <w:lang w:eastAsia="es-AR"/>
+        </w:rPr>
+      </w:pPr>
+    </w:p>
+    <w:p>
+      <w:pPr>
+        <w:shd w:val="clear" w:color="auto" w:fill="FFFFFF"/>
+        <w:tabs>
+          <w:tab w:val="left" w:pos="916"/>
+          <w:tab w:val="left" w:pos="1832"/>
+          <w:tab w:val="left" w:pos="2748"/>
+          <w:tab w:val="left" w:pos="3664"/>
+          <w:tab w:val="left" w:pos="4580"/>
+          <w:tab w:val="left" w:pos="5496"/>
+          <w:tab w:val="left" w:pos="6412"/>
+          <w:tab w:val="left" w:pos="7328"/>
+          <w:tab w:val="left" w:pos="8244"/>
+          <w:tab w:val="left" w:pos="9160"/>
+          <w:tab w:val="left" w:pos="10076"/>
+          <w:tab w:val="left" w:pos="10992"/>
+          <w:tab w:val="left" w:pos="11908"/>
+          <w:tab w:val="left" w:pos="12824"/>
+          <w:tab w:val="left" w:pos="13740"/>
+          <w:tab w:val="left" w:pos="14656"/>
+        </w:tabs>
+        <w:spacing w:after="0" w:line="240" w:lineRule="auto"/>
+        <w:rPr>
+          <w:rFonts w:ascii="Courier New" w:eastAsia="Times New Roman" w:hAnsi="Courier New" w:cs="Courier New"/>
+          <w:color w:val="444444"/>
+          <w:sz w:val="23"/>
+          <w:szCs w:val="23"/>
+          <w:lang w:eastAsia="es-AR"/>
+        </w:rPr>
+      </w:pPr>
+    </w:p>
+    <w:p>
+      <w:pPr>
+        <w:shd w:val="clear" w:color="auto" w:fill="FFFFFF"/>
+        <w:tabs>
+          <w:tab w:val="left" w:pos="916"/>
+          <w:tab w:val="left" w:pos="1832"/>
+          <w:tab w:val="left" w:pos="2748"/>
+          <w:tab w:val="left" w:pos="3664"/>
+          <w:tab w:val="left" w:pos="4580"/>
+          <w:tab w:val="left" w:pos="5496"/>
+          <w:tab w:val="left" w:pos="6412"/>
+          <w:tab w:val="left" w:pos="7328"/>
+          <w:tab w:val="left" w:pos="8244"/>
+          <w:tab w:val="left" w:pos="9160"/>
+          <w:tab w:val="left" w:pos="10076"/>
+          <w:tab w:val="left" w:pos="10992"/>
+          <w:tab w:val="left" w:pos="11908"/>
+          <w:tab w:val="left" w:pos="12824"/>
+          <w:tab w:val="left" w:pos="13740"/>
+          <w:tab w:val="left" w:pos="14656"/>
+        </w:tabs>
+        <w:spacing w:after="0" w:line="240" w:lineRule="auto"/>
+        <w:rPr>
+          <w:rFonts w:ascii="Courier New" w:eastAsia="Times New Roman" w:hAnsi="Courier New" w:cs="Courier New"/>
+          <w:color w:val="444444"/>
+          <w:sz w:val="23"/>
+          <w:szCs w:val="23"/>
+          <w:lang w:eastAsia="es-AR"/>
+        </w:rPr>
+      </w:pPr>
+    </w:p>
+    <w:p>
+      <w:pPr>
+        <w:shd w:val="clear" w:color="auto" w:fill="FFFFFF"/>
+        <w:tabs>
+          <w:tab w:val="left" w:pos="916"/>
+          <w:tab w:val="left" w:pos="1832"/>
+          <w:tab w:val="left" w:pos="2748"/>
+          <w:tab w:val="left" w:pos="3664"/>
+          <w:tab w:val="left" w:pos="4580"/>
+          <w:tab w:val="left" w:pos="5496"/>
+          <w:tab w:val="left" w:pos="6412"/>
+          <w:tab w:val="left" w:pos="7328"/>
+          <w:tab w:val="left" w:pos="8244"/>
+          <w:tab w:val="left" w:pos="9160"/>
+          <w:tab w:val="left" w:pos="10076"/>
+          <w:tab w:val="left" w:pos="10992"/>
+          <w:tab w:val="left" w:pos="11908"/>
+          <w:tab w:val="left" w:pos="12824"/>
+          <w:tab w:val="left" w:pos="13740"/>
+          <w:tab w:val="left" w:pos="14656"/>
+        </w:tabs>
+        <w:spacing w:after="0" w:line="240" w:lineRule="auto"/>
+        <w:rPr>
+          <w:rFonts w:ascii="Courier New" w:eastAsia="Times New Roman" w:hAnsi="Courier New" w:cs="Courier New"/>
+          <w:color w:val="444444"/>
+          <w:sz w:val="23"/>
+          <w:szCs w:val="23"/>
+          <w:lang w:eastAsia="es-AR"/>
+        </w:rPr>
+      </w:pPr>
+    </w:p>
+    <w:p>
+      <w:pPr>
+        <w:shd w:val="clear" w:color="auto" w:fill="FFFFFF"/>
+        <w:tabs>
+          <w:tab w:val="left" w:pos="916"/>
+          <w:tab w:val="left" w:pos="1832"/>
+          <w:tab w:val="left" w:pos="2748"/>
+          <w:tab w:val="left" w:pos="3664"/>
+          <w:tab w:val="left" w:pos="4580"/>
+          <w:tab w:val="left" w:pos="5496"/>
+          <w:tab w:val="left" w:pos="6412"/>
+          <w:tab w:val="left" w:pos="7328"/>
+          <w:tab w:val="left" w:pos="8244"/>
+          <w:tab w:val="left" w:pos="9160"/>
+          <w:tab w:val="left" w:pos="10076"/>
+          <w:tab w:val="left" w:pos="10992"/>
+          <w:tab w:val="left" w:pos="11908"/>
+          <w:tab w:val="left" w:pos="12824"/>
+          <w:tab w:val="left" w:pos="13740"/>
+          <w:tab w:val="left" w:pos="14656"/>
+        </w:tabs>
+        <w:spacing w:after="0" w:line="240" w:lineRule="auto"/>
+        <w:rPr>
+          <w:rFonts w:ascii="Courier New" w:eastAsia="Times New Roman" w:hAnsi="Courier New" w:cs="Courier New"/>
+          <w:color w:val="444444"/>
+          <w:sz w:val="23"/>
+          <w:szCs w:val="23"/>
+          <w:lang w:eastAsia="es-AR"/>
+        </w:rPr>
+      </w:pPr>
+    </w:p>
+    <w:p>
+      <w:pPr>
+        <w:shd w:val="clear" w:color="auto" w:fill="FFFFFF"/>
+        <w:tabs>
+          <w:tab w:val="left" w:pos="916"/>
+          <w:tab w:val="left" w:pos="1832"/>
+          <w:tab w:val="left" w:pos="2748"/>
+          <w:tab w:val="left" w:pos="3664"/>
+          <w:tab w:val="left" w:pos="4580"/>
+          <w:tab w:val="left" w:pos="5496"/>
+          <w:tab w:val="left" w:pos="6412"/>
+          <w:tab w:val="left" w:pos="7328"/>
+          <w:tab w:val="left" w:pos="8244"/>
+          <w:tab w:val="left" w:pos="9160"/>
+          <w:tab w:val="left" w:pos="10076"/>
+          <w:tab w:val="left" w:pos="10992"/>
+          <w:tab w:val="left" w:pos="11908"/>
+          <w:tab w:val="left" w:pos="12824"/>
+          <w:tab w:val="left" w:pos="13740"/>
+          <w:tab w:val="left" w:pos="14656"/>
+        </w:tabs>
+        <w:spacing w:after="0" w:line="240" w:lineRule="auto"/>
+        <w:rPr>
+          <w:rFonts w:ascii="Courier New" w:eastAsia="Times New Roman" w:hAnsi="Courier New" w:cs="Courier New"/>
+          <w:color w:val="444444"/>
+          <w:sz w:val="23"/>
+          <w:szCs w:val="23"/>
+          <w:lang w:eastAsia="es-AR"/>
+        </w:rPr>
+      </w:pPr>
+    </w:p>
+    <w:p>
+      <w:pPr>
+        <w:shd w:val="clear" w:color="auto" w:fill="FFFFFF"/>
+        <w:tabs>
+          <w:tab w:val="left" w:pos="916"/>
+          <w:tab w:val="left" w:pos="1832"/>
+          <w:tab w:val="left" w:pos="2748"/>
+          <w:tab w:val="left" w:pos="3664"/>
+          <w:tab w:val="left" w:pos="4580"/>
+          <w:tab w:val="left" w:pos="5496"/>
+          <w:tab w:val="left" w:pos="6412"/>
+          <w:tab w:val="left" w:pos="7328"/>
+          <w:tab w:val="left" w:pos="8244"/>
+          <w:tab w:val="left" w:pos="9160"/>
+          <w:tab w:val="left" w:pos="10076"/>
+          <w:tab w:val="left" w:pos="10992"/>
+          <w:tab w:val="left" w:pos="11908"/>
+          <w:tab w:val="left" w:pos="12824"/>
+          <w:tab w:val="left" w:pos="13740"/>
+          <w:tab w:val="left" w:pos="14656"/>
+        </w:tabs>
+        <w:spacing w:after="0" w:line="240" w:lineRule="auto"/>
+        <w:rPr>
+          <w:rFonts w:ascii="Courier New" w:eastAsia="Times New Roman" w:hAnsi="Courier New" w:cs="Courier New"/>
+          <w:color w:val="444444"/>
+          <w:sz w:val="23"/>
+          <w:szCs w:val="23"/>
+          <w:lang w:eastAsia="es-AR"/>
+        </w:rPr>
+      </w:pPr>
+    </w:p>
+    <w:p>
+      <w:pPr>
+        <w:shd w:val="clear" w:color="auto" w:fill="FFFFFF"/>
+        <w:tabs>
+          <w:tab w:val="left" w:pos="916"/>
+          <w:tab w:val="left" w:pos="1832"/>
+          <w:tab w:val="left" w:pos="2748"/>
+          <w:tab w:val="left" w:pos="3664"/>
+          <w:tab w:val="left" w:pos="4580"/>
+          <w:tab w:val="left" w:pos="5496"/>
+          <w:tab w:val="left" w:pos="6412"/>
+          <w:tab w:val="left" w:pos="7328"/>
+          <w:tab w:val="left" w:pos="8244"/>
+          <w:tab w:val="left" w:pos="9160"/>
+          <w:tab w:val="left" w:pos="10076"/>
+          <w:tab w:val="left" w:pos="10992"/>
+          <w:tab w:val="left" w:pos="11908"/>
+          <w:tab w:val="left" w:pos="12824"/>
+          <w:tab w:val="left" w:pos="13740"/>
+          <w:tab w:val="left" w:pos="14656"/>
+        </w:tabs>
+        <w:spacing w:after="0" w:line="240" w:lineRule="auto"/>
+        <w:rPr>
+          <w:rFonts w:ascii="Courier New" w:eastAsia="Times New Roman" w:hAnsi="Courier New" w:cs="Courier New"/>
+          <w:color w:val="444444"/>
+          <w:sz w:val="23"/>
+          <w:szCs w:val="23"/>
+          <w:lang w:eastAsia="es-AR"/>
+        </w:rPr>
+      </w:pPr>
+    </w:p>
+    <w:p>
+      <w:pPr>
+        <w:shd w:val="clear" w:color="auto" w:fill="FFFFFF"/>
+        <w:tabs>
+          <w:tab w:val="left" w:pos="916"/>
+          <w:tab w:val="left" w:pos="1832"/>
+          <w:tab w:val="left" w:pos="2748"/>
+          <w:tab w:val="left" w:pos="3664"/>
+          <w:tab w:val="left" w:pos="4580"/>
+          <w:tab w:val="left" w:pos="5496"/>
+          <w:tab w:val="left" w:pos="6412"/>
+          <w:tab w:val="left" w:pos="7328"/>
+          <w:tab w:val="left" w:pos="8244"/>
+          <w:tab w:val="left" w:pos="9160"/>
+          <w:tab w:val="left" w:pos="10076"/>
+          <w:tab w:val="left" w:pos="10992"/>
+          <w:tab w:val="left" w:pos="11908"/>
+          <w:tab w:val="left" w:pos="12824"/>
+          <w:tab w:val="left" w:pos="13740"/>
+          <w:tab w:val="left" w:pos="14656"/>
+        </w:tabs>
+        <w:spacing w:after="0" w:line="240" w:lineRule="auto"/>
+        <w:rPr>
+          <w:rFonts w:ascii="Courier New" w:eastAsia="Times New Roman" w:hAnsi="Courier New" w:cs="Courier New"/>
+          <w:color w:val="444444"/>
+          <w:sz w:val="23"/>
+          <w:szCs w:val="23"/>
+          <w:lang w:eastAsia="es-AR"/>
+        </w:rPr>
+      </w:pPr>
+    </w:p>
+    <w:p>
+      <w:pPr>
+        <w:shd w:val="clear" w:color="auto" w:fill="FFFFFF"/>
+        <w:tabs>
+          <w:tab w:val="left" w:pos="916"/>
+          <w:tab w:val="left" w:pos="1832"/>
+          <w:tab w:val="left" w:pos="2748"/>
+          <w:tab w:val="left" w:pos="3664"/>
+          <w:tab w:val="left" w:pos="4580"/>
+          <w:tab w:val="left" w:pos="5496"/>
+          <w:tab w:val="left" w:pos="6412"/>
+          <w:tab w:val="left" w:pos="7328"/>
+          <w:tab w:val="left" w:pos="8244"/>
+          <w:tab w:val="left" w:pos="9160"/>
+          <w:tab w:val="left" w:pos="10076"/>
+          <w:tab w:val="left" w:pos="10992"/>
+          <w:tab w:val="left" w:pos="11908"/>
+          <w:tab w:val="left" w:pos="12824"/>
+          <w:tab w:val="left" w:pos="13740"/>
+          <w:tab w:val="left" w:pos="14656"/>
+        </w:tabs>
+        <w:spacing w:after="0" w:line="240" w:lineRule="auto"/>
+        <w:rPr>
+          <w:rFonts w:ascii="Courier New" w:eastAsia="Times New Roman" w:hAnsi="Courier New" w:cs="Courier New"/>
+          <w:color w:val="444444"/>
+          <w:sz w:val="23"/>
+          <w:szCs w:val="23"/>
+          <w:lang w:eastAsia="es-AR"/>
+        </w:rPr>
+      </w:pPr>
+    </w:p>
+    <w:p>
+      <w:pPr>
+        <w:shd w:val="clear" w:color="auto" w:fill="FFFFFF"/>
+        <w:tabs>
+          <w:tab w:val="left" w:pos="916"/>
+          <w:tab w:val="left" w:pos="1832"/>
+          <w:tab w:val="left" w:pos="2748"/>
+          <w:tab w:val="left" w:pos="3664"/>
+          <w:tab w:val="left" w:pos="4580"/>
+          <w:tab w:val="left" w:pos="5496"/>
+          <w:tab w:val="left" w:pos="6412"/>
+          <w:tab w:val="left" w:pos="7328"/>
+          <w:tab w:val="left" w:pos="8244"/>
+          <w:tab w:val="left" w:pos="9160"/>
+          <w:tab w:val="left" w:pos="10076"/>
+          <w:tab w:val="left" w:pos="10992"/>
+          <w:tab w:val="left" w:pos="11908"/>
+          <w:tab w:val="left" w:pos="12824"/>
+          <w:tab w:val="left" w:pos="13740"/>
+          <w:tab w:val="left" w:pos="14656"/>
+        </w:tabs>
+        <w:spacing w:after="0" w:line="240" w:lineRule="auto"/>
+        <w:rPr>
+          <w:rFonts w:ascii="Courier New" w:eastAsia="Times New Roman" w:hAnsi="Courier New" w:cs="Courier New"/>
+          <w:color w:val="444444"/>
+          <w:sz w:val="23"/>
+          <w:szCs w:val="23"/>
+          <w:lang w:eastAsia="es-AR"/>
+        </w:rPr>
+      </w:pPr>
+    </w:p>
+    <w:p>
+      <w:pPr>
+        <w:shd w:val="clear" w:color="auto" w:fill="FFFFFF"/>
+        <w:tabs>
+          <w:tab w:val="left" w:pos="916"/>
+          <w:tab w:val="left" w:pos="1832"/>
+          <w:tab w:val="left" w:pos="2748"/>
+          <w:tab w:val="left" w:pos="3664"/>
+          <w:tab w:val="left" w:pos="4580"/>
+          <w:tab w:val="left" w:pos="5496"/>
+          <w:tab w:val="left" w:pos="6412"/>
+          <w:tab w:val="left" w:pos="7328"/>
+          <w:tab w:val="left" w:pos="8244"/>
+          <w:tab w:val="left" w:pos="9160"/>
+          <w:tab w:val="left" w:pos="10076"/>
+          <w:tab w:val="left" w:pos="10992"/>
+          <w:tab w:val="left" w:pos="11908"/>
+          <w:tab w:val="left" w:pos="12824"/>
+          <w:tab w:val="left" w:pos="13740"/>
+          <w:tab w:val="left" w:pos="14656"/>
+        </w:tabs>
+        <w:spacing w:after="0" w:line="240" w:lineRule="auto"/>
+        <w:rPr>
+          <w:rFonts w:ascii="Courier New" w:eastAsia="Times New Roman" w:hAnsi="Courier New" w:cs="Courier New"/>
+          <w:color w:val="444444"/>
+          <w:sz w:val="23"/>
+          <w:szCs w:val="23"/>
+          <w:lang w:eastAsia="es-AR"/>
+        </w:rPr>
+      </w:pPr>
+    </w:p>
+    <w:p>
+      <w:pPr>
+        <w:shd w:val="clear" w:color="auto" w:fill="FFFFFF"/>
+        <w:tabs>
+          <w:tab w:val="left" w:pos="916"/>
+          <w:tab w:val="left" w:pos="1832"/>
+          <w:tab w:val="left" w:pos="2748"/>
+          <w:tab w:val="left" w:pos="3664"/>
+          <w:tab w:val="left" w:pos="4580"/>
+          <w:tab w:val="left" w:pos="5496"/>
+          <w:tab w:val="left" w:pos="6412"/>
+          <w:tab w:val="left" w:pos="7328"/>
+          <w:tab w:val="left" w:pos="8244"/>
+          <w:tab w:val="left" w:pos="9160"/>
+          <w:tab w:val="left" w:pos="10076"/>
+          <w:tab w:val="left" w:pos="10992"/>
+          <w:tab w:val="left" w:pos="11908"/>
+          <w:tab w:val="left" w:pos="12824"/>
+          <w:tab w:val="left" w:pos="13740"/>
+          <w:tab w:val="left" w:pos="14656"/>
+        </w:tabs>
+        <w:spacing w:after="0" w:line="240" w:lineRule="auto"/>
+        <w:rPr>
+          <w:rFonts w:ascii="Courier New" w:eastAsia="Times New Roman" w:hAnsi="Courier New" w:cs="Courier New"/>
+          <w:color w:val="444444"/>
+          <w:sz w:val="23"/>
+          <w:szCs w:val="23"/>
+          <w:lang w:eastAsia="es-AR"/>
+        </w:rPr>
+      </w:pPr>
+    </w:p>
+    <w:p>
+      <w:pPr>
+        <w:shd w:val="clear" w:color="auto" w:fill="FFFFFF"/>
+        <w:tabs>
+          <w:tab w:val="left" w:pos="916"/>
+          <w:tab w:val="left" w:pos="1832"/>
+          <w:tab w:val="left" w:pos="2748"/>
+          <w:tab w:val="left" w:pos="3664"/>
+          <w:tab w:val="left" w:pos="4580"/>
+          <w:tab w:val="left" w:pos="5496"/>
+          <w:tab w:val="left" w:pos="6412"/>
+          <w:tab w:val="left" w:pos="7328"/>
+          <w:tab w:val="left" w:pos="8244"/>
+          <w:tab w:val="left" w:pos="9160"/>
+          <w:tab w:val="left" w:pos="10076"/>
+          <w:tab w:val="left" w:pos="10992"/>
+          <w:tab w:val="left" w:pos="11908"/>
+          <w:tab w:val="left" w:pos="12824"/>
+          <w:tab w:val="left" w:pos="13740"/>
+          <w:tab w:val="left" w:pos="14656"/>
+        </w:tabs>
+        <w:spacing w:after="0" w:line="240" w:lineRule="auto"/>
+        <w:rPr>
+          <w:rFonts w:ascii="Courier New" w:eastAsia="Times New Roman" w:hAnsi="Courier New" w:cs="Courier New"/>
+          <w:color w:val="444444"/>
+          <w:sz w:val="23"/>
+          <w:szCs w:val="23"/>
+          <w:lang w:eastAsia="es-AR"/>
+        </w:rPr>
+      </w:pPr>
+      <w:r>
+        <w:rPr>
+          <w:rFonts w:ascii="Courier New" w:eastAsia="Times New Roman" w:hAnsi="Courier New" w:cs="Courier New"/>
+          <w:color w:val="444444"/>
+          <w:sz w:val="23"/>
+          <w:szCs w:val="23"/>
+          <w:lang w:eastAsia="es-AR"/>
+        </w:rPr>
+        <w:lastRenderedPageBreak/>
+        <w:t>Carga los campos y luego presionar “</w:t>
+      </w:r>
+      <w:proofErr w:type="spellStart"/>
+      <w:r>
+        <w:rPr>
+          <w:rFonts w:ascii="Courier New" w:eastAsia="Times New Roman" w:hAnsi="Courier New" w:cs="Courier New"/>
+          <w:color w:val="444444"/>
+          <w:sz w:val="23"/>
+          <w:szCs w:val="23"/>
+          <w:lang w:eastAsia="es-AR"/>
+        </w:rPr>
+        <w:t>Publish</w:t>
+      </w:r>
+      <w:proofErr w:type="spellEnd"/>
+      <w:r>
+        <w:rPr>
+          <w:rFonts w:ascii="Courier New" w:eastAsia="Times New Roman" w:hAnsi="Courier New" w:cs="Courier New"/>
+          <w:color w:val="444444"/>
+          <w:sz w:val="23"/>
+          <w:szCs w:val="23"/>
+          <w:lang w:eastAsia="es-AR"/>
+        </w:rPr>
+        <w:t xml:space="preserve"> </w:t>
+      </w:r>
+      <w:proofErr w:type="spellStart"/>
+      <w:r>
+        <w:rPr>
+          <w:rFonts w:ascii="Courier New" w:eastAsia="Times New Roman" w:hAnsi="Courier New" w:cs="Courier New"/>
+          <w:color w:val="444444"/>
+          <w:sz w:val="23"/>
+          <w:szCs w:val="23"/>
+          <w:lang w:eastAsia="es-AR"/>
+        </w:rPr>
+        <w:t>release</w:t>
+      </w:r>
+      <w:proofErr w:type="spellEnd"/>
+      <w:r>
+        <w:rPr>
+          <w:rFonts w:ascii="Courier New" w:eastAsia="Times New Roman" w:hAnsi="Courier New" w:cs="Courier New"/>
+          <w:color w:val="444444"/>
+          <w:sz w:val="23"/>
+          <w:szCs w:val="23"/>
+          <w:lang w:eastAsia="es-AR"/>
+        </w:rPr>
+        <w:t>”</w:t>
+      </w:r>
+    </w:p>
+    <w:p>
+      <w:pPr>
+        <w:shd w:val="clear" w:color="auto" w:fill="FFFFFF"/>
+        <w:tabs>
+          <w:tab w:val="left" w:pos="916"/>
+          <w:tab w:val="left" w:pos="1832"/>
+          <w:tab w:val="left" w:pos="2748"/>
+          <w:tab w:val="left" w:pos="3664"/>
+          <w:tab w:val="left" w:pos="4580"/>
+          <w:tab w:val="left" w:pos="5496"/>
+          <w:tab w:val="left" w:pos="6412"/>
+          <w:tab w:val="left" w:pos="7328"/>
+          <w:tab w:val="left" w:pos="8244"/>
+          <w:tab w:val="left" w:pos="9160"/>
+          <w:tab w:val="left" w:pos="10076"/>
+          <w:tab w:val="left" w:pos="10992"/>
+          <w:tab w:val="left" w:pos="11908"/>
+          <w:tab w:val="left" w:pos="12824"/>
+          <w:tab w:val="left" w:pos="13740"/>
+          <w:tab w:val="left" w:pos="14656"/>
+        </w:tabs>
+        <w:spacing w:after="0" w:line="240" w:lineRule="auto"/>
+        <w:rPr>
+          <w:rFonts w:ascii="Courier New" w:eastAsia="Times New Roman" w:hAnsi="Courier New" w:cs="Courier New"/>
+          <w:color w:val="444444"/>
+          <w:sz w:val="23"/>
+          <w:szCs w:val="23"/>
+          <w:lang w:eastAsia="es-AR"/>
+        </w:rPr>
+      </w:pPr>
+      <w:r>
+        <w:rPr>
+          <w:rFonts w:ascii="Courier New" w:eastAsia="Times New Roman" w:hAnsi="Courier New" w:cs="Courier New"/>
+          <w:noProof/>
+          <w:color w:val="444444"/>
+          <w:sz w:val="23"/>
+          <w:szCs w:val="23"/>
+          <w:lang w:eastAsia="es-AR"/>
+        </w:rPr>
+        <w:drawing>
+          <wp:inline distT="0" distB="0" distL="0" distR="0" wp14:anchorId="77E27B03" wp14:editId="1C81C577">
+            <wp:extent cx="6030595" cy="3745865"/>
+            <wp:effectExtent l="0" t="0" r="8255" b="6985"/>
+            <wp:docPr id="8" name="Imagen 8" descr="Interfaz de usuario gráfica, Texto, Aplicación, Correo electrónico&#10;&#10;Descripción generada automáticamente"/>
+            <wp:cNvGraphicFramePr>
+              <a:graphicFrameLocks xmlns:a="http://schemas.openxmlformats.org/drawingml/2006/main" noChangeAspect="1"/>
+            </wp:cNvGraphicFramePr>
+            <a:graphic xmlns:a="http://schemas.openxmlformats.org/drawingml/2006/main">
+              <a:graphicData uri="http://schemas.openxmlformats.org/drawingml/2006/picture">
+                <pic:pic xmlns:pic="http://schemas.openxmlformats.org/drawingml/2006/picture">
+                  <pic:nvPicPr>
+                    <pic:cNvPr id="8" name="Imagen 8" descr="Interfaz de usuario gráfica, Texto, Aplicación, Correo electrónico&#10;&#10;Descripción generada automáticamente"/>
+                    <pic:cNvPicPr/>
+                  </pic:nvPicPr>
+                  <pic:blipFill>
+                    <a:blip r:embed="rId32"/>
+                    <a:stretch>
+                      <a:fillRect/>
+                    </a:stretch>
+                  </pic:blipFill>
+                  <pic:spPr>
+                    <a:xfrm>
+                      <a:off x="0" y="0"/>
+                      <a:ext cx="6030595" cy="3745865"/>
+                    </a:xfrm>
+                    <a:prstGeom prst="rect">
+                      <a:avLst/>
+                    </a:prstGeom>
+                  </pic:spPr>
+                </pic:pic>
+              </a:graphicData>
+            </a:graphic>
+          </wp:inline>
+        </w:drawing>
+      </w:r>
+    </w:p>
+    <w:p>
+      <w:pPr>
+        <w:shd w:val="clear" w:color="auto" w:fill="FFFFFF"/>
+        <w:tabs>
+          <w:tab w:val="left" w:pos="916"/>
+          <w:tab w:val="left" w:pos="1832"/>
+          <w:tab w:val="left" w:pos="2748"/>
+          <w:tab w:val="left" w:pos="3664"/>
+          <w:tab w:val="left" w:pos="4580"/>
+          <w:tab w:val="left" w:pos="5496"/>
+          <w:tab w:val="left" w:pos="6412"/>
+          <w:tab w:val="left" w:pos="7328"/>
+          <w:tab w:val="left" w:pos="8244"/>
+          <w:tab w:val="left" w:pos="9160"/>
+          <w:tab w:val="left" w:pos="10076"/>
+          <w:tab w:val="left" w:pos="10992"/>
+          <w:tab w:val="left" w:pos="11908"/>
+          <w:tab w:val="left" w:pos="12824"/>
+          <w:tab w:val="left" w:pos="13740"/>
+          <w:tab w:val="left" w:pos="14656"/>
+        </w:tabs>
+        <w:spacing w:after="0" w:line="240" w:lineRule="auto"/>
+        <w:rPr>
+          <w:rFonts w:ascii="Courier New" w:eastAsia="Times New Roman" w:hAnsi="Courier New" w:cs="Courier New"/>
+          <w:color w:val="444444"/>
+          <w:sz w:val="23"/>
+          <w:szCs w:val="23"/>
+          <w:lang w:eastAsia="es-AR"/>
+        </w:rPr>
+      </w:pPr>
+    </w:p>
+    <w:p>
+      <w:pPr>
+        <w:shd w:val="clear" w:color="auto" w:fill="FFFFFF"/>
+        <w:tabs>
+          <w:tab w:val="left" w:pos="916"/>
+          <w:tab w:val="left" w:pos="1832"/>
+          <w:tab w:val="left" w:pos="2748"/>
+          <w:tab w:val="left" w:pos="3664"/>
+          <w:tab w:val="left" w:pos="4580"/>
+          <w:tab w:val="left" w:pos="5496"/>
+          <w:tab w:val="left" w:pos="6412"/>
+          <w:tab w:val="left" w:pos="7328"/>
+          <w:tab w:val="left" w:pos="8244"/>
+          <w:tab w:val="left" w:pos="9160"/>
+          <w:tab w:val="left" w:pos="10076"/>
+          <w:tab w:val="left" w:pos="10992"/>
+          <w:tab w:val="left" w:pos="11908"/>
+          <w:tab w:val="left" w:pos="12824"/>
+          <w:tab w:val="left" w:pos="13740"/>
+          <w:tab w:val="left" w:pos="14656"/>
+        </w:tabs>
+        <w:spacing w:after="0" w:line="240" w:lineRule="auto"/>
+        <w:rPr>
+          <w:rFonts w:ascii="Courier New" w:eastAsia="Times New Roman" w:hAnsi="Courier New" w:cs="Courier New"/>
+          <w:color w:val="444444"/>
+          <w:sz w:val="23"/>
+          <w:szCs w:val="23"/>
+          <w:lang w:eastAsia="es-AR"/>
+        </w:rPr>
+      </w:pPr>
+      <w:r>
+        <w:rPr>
+          <w:rFonts w:ascii="Courier New" w:eastAsia="Times New Roman" w:hAnsi="Courier New" w:cs="Courier New"/>
+          <w:noProof/>
+          <w:color w:val="444444"/>
+          <w:sz w:val="23"/>
+          <w:szCs w:val="23"/>
+          <w:lang w:eastAsia="es-AR"/>
+        </w:rPr>
+        <w:drawing>
+          <wp:inline distT="0" distB="0" distL="0" distR="0" wp14:anchorId="202AD770" wp14:editId="23C0AF4B">
+            <wp:extent cx="6030595" cy="2712720"/>
+            <wp:effectExtent l="0" t="0" r="8255" b="0"/>
+            <wp:docPr id="18" name="Imagen 18" descr="Interfaz de usuario gráfica, Texto, Aplicación, Correo electrónico&#10;&#10;Descripción generada automáticamente"/>
+            <wp:cNvGraphicFramePr>
+              <a:graphicFrameLocks xmlns:a="http://schemas.openxmlformats.org/drawingml/2006/main" noChangeAspect="1"/>
+            </wp:cNvGraphicFramePr>
+            <a:graphic xmlns:a="http://schemas.openxmlformats.org/drawingml/2006/main">
+              <a:graphicData uri="http://schemas.openxmlformats.org/drawingml/2006/picture">
+                <pic:pic xmlns:pic="http://schemas.openxmlformats.org/drawingml/2006/picture">
+                  <pic:nvPicPr>
+                    <pic:cNvPr id="18" name="Imagen 18" descr="Interfaz de usuario gráfica, Texto, Aplicación, Correo electrónico&#10;&#10;Descripción generada automáticamente"/>
+                    <pic:cNvPicPr/>
+                  </pic:nvPicPr>
+                  <pic:blipFill>
+                    <a:blip r:embed="rId33"/>
+                    <a:stretch>
+                      <a:fillRect/>
+                    </a:stretch>
+                  </pic:blipFill>
+                  <pic:spPr>
+                    <a:xfrm>
+                      <a:off x="0" y="0"/>
+                      <a:ext cx="6030595" cy="2712720"/>
+                    </a:xfrm>
+                    <a:prstGeom prst="rect">
+                      <a:avLst/>
+                    </a:prstGeom>
+                  </pic:spPr>
+                </pic:pic>
+              </a:graphicData>
+            </a:graphic>
+          </wp:inline>
+        </w:drawing>
+      </w:r>
+    </w:p>
+    <w:p>
+      <w:pPr>
+        <w:shd w:val="clear" w:color="auto" w:fill="FFFFFF"/>
+        <w:tabs>
+          <w:tab w:val="left" w:pos="916"/>
+          <w:tab w:val="left" w:pos="1832"/>
+          <w:tab w:val="left" w:pos="2748"/>
+          <w:tab w:val="left" w:pos="3664"/>
+          <w:tab w:val="left" w:pos="4580"/>
+          <w:tab w:val="left" w:pos="5496"/>
+          <w:tab w:val="left" w:pos="6412"/>
+          <w:tab w:val="left" w:pos="7328"/>
+          <w:tab w:val="left" w:pos="8244"/>
+          <w:tab w:val="left" w:pos="9160"/>
+          <w:tab w:val="left" w:pos="10076"/>
+          <w:tab w:val="left" w:pos="10992"/>
+          <w:tab w:val="left" w:pos="11908"/>
+          <w:tab w:val="left" w:pos="12824"/>
+          <w:tab w:val="left" w:pos="13740"/>
+          <w:tab w:val="left" w:pos="14656"/>
+        </w:tabs>
+        <w:spacing w:after="0" w:line="240" w:lineRule="auto"/>
+        <w:rPr>
+          <w:rFonts w:ascii="Courier New" w:eastAsia="Times New Roman" w:hAnsi="Courier New" w:cs="Courier New"/>
+          <w:color w:val="444444"/>
+          <w:sz w:val="23"/>
+          <w:szCs w:val="23"/>
+          <w:lang w:eastAsia="es-AR"/>
+        </w:rPr>
+      </w:pPr>
     </w:p>
     <w:p>
       <w:pPr>
@@ -10981,7 +12461,7 @@
         </w:rPr>
         <w:t>Git Flow es el flujo de trabajo más conocido de esta lista. Fue creado por </w:t>
       </w:r>
-      <w:hyperlink r:id="rId30" w:tgtFrame="_blank" w:history="1">
+      <w:hyperlink r:id="rId34" w:tgtFrame="_blank" w:history="1">
         <w:r>
           <w:rPr>
             <w:rStyle w:val="Hipervnculo"/>
@@ -11054,6 +12534,7 @@
           <w:szCs w:val="23"/>
           <w:shd w:val="clear" w:color="auto" w:fill="F2F2F2"/>
         </w:rPr>
+        <w:lastRenderedPageBreak/>
         <w:t>master</w:t>
       </w:r>
       <w:proofErr w:type="gramEnd"/>
@@ -11625,7 +13106,6 @@
           <w:sz w:val="30"/>
           <w:szCs w:val="30"/>
         </w:rPr>
-        <w:lastRenderedPageBreak/>
         <w:t>Ventajas</w:t>
       </w:r>
       <w:bookmarkEnd w:id="31"/>
@@ -11706,7 +13186,7 @@
           <w:szCs w:val="30"/>
         </w:rPr>
       </w:pPr>
-      <w:hyperlink r:id="rId31" w:tgtFrame="_blank" w:history="1">
+      <w:hyperlink r:id="rId35" w:tgtFrame="_blank" w:history="1">
         <w:r>
           <w:rPr>
             <w:rStyle w:val="Hipervnculo"/>
@@ -11800,6 +13280,7 @@
           <w:sz w:val="30"/>
           <w:szCs w:val="30"/>
         </w:rPr>
+        <w:lastRenderedPageBreak/>
         <w:t>Desventajas</w:t>
       </w:r>
       <w:bookmarkEnd w:id="32"/>
@@ -12058,7 +13539,7 @@
         </w:rPr>
         <w:t> . Combina </w:t>
       </w:r>
-      <w:hyperlink r:id="rId32" w:tgtFrame="_blank" w:history="1">
+      <w:hyperlink r:id="rId36" w:tgtFrame="_blank" w:history="1">
         <w:r>
           <w:rPr>
             <w:rStyle w:val="Hipervnculo"/>
@@ -12299,7 +13780,6 @@
           <w:sz w:val="30"/>
           <w:szCs w:val="30"/>
         </w:rPr>
-        <w:lastRenderedPageBreak/>
         <w:t xml:space="preserve">Use ramas de características, sin compromisos directos </w:t>
       </w:r>
       <w:proofErr w:type="spellStart"/>
@@ -12514,6 +13994,7 @@
           <w:sz w:val="30"/>
           <w:szCs w:val="30"/>
         </w:rPr>
+        <w:lastRenderedPageBreak/>
         <w:t>Las etiquetas las establece el usuario, no CI.</w:t>
       </w:r>
     </w:p>
@@ -12831,7 +14312,7 @@
         </w:rPr>
         <w:t xml:space="preserve"> será más limpio, menos desordenado y más legible (vea </w:t>
       </w:r>
-      <w:hyperlink r:id="rId33" w:tgtFrame="_blank" w:history="1">
+      <w:hyperlink r:id="rId37" w:tgtFrame="_blank" w:history="1">
         <w:r>
           <w:rPr>
             <w:rStyle w:val="Hipervnculo"/>
@@ -12925,7 +14406,6 @@
           <w:sz w:val="30"/>
           <w:szCs w:val="30"/>
         </w:rPr>
-        <w:lastRenderedPageBreak/>
         <w:t>Desventajas</w:t>
       </w:r>
       <w:bookmarkEnd w:id="35"/>
@@ -13143,6 +14623,7 @@
           <w:sz w:val="30"/>
           <w:szCs w:val="30"/>
         </w:rPr>
+        <w:lastRenderedPageBreak/>
         <w:t xml:space="preserve">Si hay un fallo se hace rama </w:t>
       </w:r>
       <w:proofErr w:type="spellStart"/>

</xml_diff>